<commit_message>
added fix to testing document
</commit_message>
<xml_diff>
--- a/Testing Documentation.docx
+++ b/Testing Documentation.docx
@@ -89,12 +89,7 @@
       </w:r>
       <w:proofErr w:type="gramEnd"/>
       <w:r>
-        <w:t xml:space="preserve"> understa</w:t>
-      </w:r>
-      <w:bookmarkStart w:id="0" w:name="_GoBack"/>
-      <w:bookmarkEnd w:id="0"/>
-      <w:r>
-        <w:t xml:space="preserve">nd if the test was successful or unsuccessful in producing the desired result. </w:t>
+        <w:t xml:space="preserve"> understand if the test was successful or unsuccessful in producing the desired result. </w:t>
       </w:r>
     </w:p>
     <w:p>
@@ -129,10 +124,7 @@
     <w:p>
       <w:r>
         <w:lastRenderedPageBreak/>
-        <w:t xml:space="preserve">Hall Manager specific tests </w:t>
-      </w:r>
-      <w:r>
-        <w:t xml:space="preserve">– </w:t>
+        <w:t xml:space="preserve">Hall Manager specific tests – </w:t>
       </w:r>
     </w:p>
     <w:p/>
@@ -1150,10 +1142,7 @@
     <w:p/>
     <w:p>
       <w:r>
-        <w:t>Menu sp</w:t>
-      </w:r>
-      <w:r>
-        <w:t>ecific tests -</w:t>
+        <w:t>Menu specific tests -</w:t>
       </w:r>
     </w:p>
     <w:tbl>
@@ -1663,7 +1652,10 @@
           </w:tcPr>
           <w:p>
             <w:r>
-              <w:t xml:space="preserve">The system failed to produce the appropriate result, it accepted only a first name </w:t>
+              <w:t>The system failed to produce the appropriate result</w:t>
+            </w:r>
+            <w:r>
+              <w:t>, it accepted only a first name</w:t>
             </w:r>
           </w:p>
         </w:tc>
@@ -1999,6 +1991,76 @@
           </w:p>
         </w:tc>
       </w:tr>
+      <w:tr>
+        <w:tc>
+          <w:tcPr>
+            <w:tcW w:w="985" w:type="dxa"/>
+          </w:tcPr>
+          <w:p>
+            <w:r>
+              <w:t xml:space="preserve">23 </w:t>
+            </w:r>
+            <w:proofErr w:type="gramStart"/>
+            <w:r>
+              <w:t>fix</w:t>
+            </w:r>
+            <w:proofErr w:type="gramEnd"/>
+            <w:r>
+              <w:t xml:space="preserve"> </w:t>
+            </w:r>
+          </w:p>
+        </w:tc>
+        <w:tc>
+          <w:tcPr>
+            <w:tcW w:w="2621" w:type="dxa"/>
+          </w:tcPr>
+          <w:p>
+            <w:r>
+              <w:t xml:space="preserve">Add a student to the system with a missing name field </w:t>
+            </w:r>
+          </w:p>
+        </w:tc>
+        <w:tc>
+          <w:tcPr>
+            <w:tcW w:w="1803" w:type="dxa"/>
+          </w:tcPr>
+          <w:p>
+            <w:r>
+              <w:t xml:space="preserve">Ensure the system </w:t>
+            </w:r>
+            <w:proofErr w:type="spellStart"/>
+            <w:proofErr w:type="gramStart"/>
+            <w:r>
+              <w:t>wont</w:t>
+            </w:r>
+            <w:proofErr w:type="spellEnd"/>
+            <w:proofErr w:type="gramEnd"/>
+            <w:r>
+              <w:t xml:space="preserve"> take this invalid input </w:t>
+            </w:r>
+          </w:p>
+        </w:tc>
+        <w:tc>
+          <w:tcPr>
+            <w:tcW w:w="1803" w:type="dxa"/>
+          </w:tcPr>
+          <w:p>
+            <w:r>
+              <w:t xml:space="preserve">The system will reject the input and inform the user what the issue is. </w:t>
+            </w:r>
+          </w:p>
+        </w:tc>
+        <w:tc>
+          <w:tcPr>
+            <w:tcW w:w="1804" w:type="dxa"/>
+          </w:tcPr>
+          <w:p>
+            <w:r>
+              <w:t xml:space="preserve">The system did not accept the input, as expected. The issue has been fixed. </w:t>
+            </w:r>
+          </w:p>
+        </w:tc>
+      </w:tr>
     </w:tbl>
     <w:p/>
     <w:p/>
@@ -2006,7 +2068,10 @@
     <w:p/>
     <w:p/>
     <w:p/>
-    <w:p/>
+    <w:p>
+      <w:bookmarkStart w:id="0" w:name="_GoBack"/>
+      <w:bookmarkEnd w:id="0"/>
+    </w:p>
     <w:p>
       <w:r>
         <w:rPr>
@@ -3910,6 +3975,9 @@
         <w:lastRenderedPageBreak/>
         <w:t xml:space="preserve">23 – </w:t>
       </w:r>
+      <w:r>
+        <w:t xml:space="preserve">note that the fix for this is included at the bottom of this document. </w:t>
+      </w:r>
     </w:p>
     <w:p>
       <w:r>
@@ -4587,6 +4655,104 @@
       </w:r>
     </w:p>
     <w:p/>
+    <w:p/>
+    <w:p/>
+    <w:p/>
+    <w:p/>
+    <w:p/>
+    <w:p/>
+    <w:p/>
+    <w:p/>
+    <w:p>
+      <w:r>
+        <w:lastRenderedPageBreak/>
+        <w:t xml:space="preserve">23 fixed – </w:t>
+      </w:r>
+    </w:p>
+    <w:p>
+      <w:r>
+        <w:rPr>
+          <w:noProof/>
+        </w:rPr>
+        <w:drawing>
+          <wp:inline distT="0" distB="0" distL="0" distR="0" wp14:anchorId="7F5BF2F1" wp14:editId="25832F5A">
+            <wp:extent cx="3362325" cy="3647268"/>
+            <wp:effectExtent l="0" t="0" r="0" b="0"/>
+            <wp:docPr id="43" name="Picture 43"/>
+            <wp:cNvGraphicFramePr>
+              <a:graphicFrameLocks xmlns:a="http://schemas.openxmlformats.org/drawingml/2006/main" noChangeAspect="1"/>
+            </wp:cNvGraphicFramePr>
+            <a:graphic xmlns:a="http://schemas.openxmlformats.org/drawingml/2006/main">
+              <a:graphicData uri="http://schemas.openxmlformats.org/drawingml/2006/picture">
+                <pic:pic xmlns:pic="http://schemas.openxmlformats.org/drawingml/2006/picture">
+                  <pic:nvPicPr>
+                    <pic:cNvPr id="1" name=""/>
+                    <pic:cNvPicPr/>
+                  </pic:nvPicPr>
+                  <pic:blipFill>
+                    <a:blip r:embed="rId57"/>
+                    <a:stretch>
+                      <a:fillRect/>
+                    </a:stretch>
+                  </pic:blipFill>
+                  <pic:spPr>
+                    <a:xfrm>
+                      <a:off x="0" y="0"/>
+                      <a:ext cx="3366774" cy="3652094"/>
+                    </a:xfrm>
+                    <a:prstGeom prst="rect">
+                      <a:avLst/>
+                    </a:prstGeom>
+                  </pic:spPr>
+                </pic:pic>
+              </a:graphicData>
+            </a:graphic>
+          </wp:inline>
+        </w:drawing>
+      </w:r>
+    </w:p>
+    <w:p>
+      <w:r>
+        <w:rPr>
+          <w:noProof/>
+        </w:rPr>
+        <w:drawing>
+          <wp:inline distT="0" distB="0" distL="0" distR="0" wp14:anchorId="1AAB6327" wp14:editId="3C079095">
+            <wp:extent cx="2876550" cy="781050"/>
+            <wp:effectExtent l="0" t="0" r="0" b="0"/>
+            <wp:docPr id="57" name="Picture 57"/>
+            <wp:cNvGraphicFramePr>
+              <a:graphicFrameLocks xmlns:a="http://schemas.openxmlformats.org/drawingml/2006/main" noChangeAspect="1"/>
+            </wp:cNvGraphicFramePr>
+            <a:graphic xmlns:a="http://schemas.openxmlformats.org/drawingml/2006/main">
+              <a:graphicData uri="http://schemas.openxmlformats.org/drawingml/2006/picture">
+                <pic:pic xmlns:pic="http://schemas.openxmlformats.org/drawingml/2006/picture">
+                  <pic:nvPicPr>
+                    <pic:cNvPr id="1" name=""/>
+                    <pic:cNvPicPr/>
+                  </pic:nvPicPr>
+                  <pic:blipFill>
+                    <a:blip r:embed="rId58"/>
+                    <a:stretch>
+                      <a:fillRect/>
+                    </a:stretch>
+                  </pic:blipFill>
+                  <pic:spPr>
+                    <a:xfrm>
+                      <a:off x="0" y="0"/>
+                      <a:ext cx="2876550" cy="781050"/>
+                    </a:xfrm>
+                    <a:prstGeom prst="rect">
+                      <a:avLst/>
+                    </a:prstGeom>
+                  </pic:spPr>
+                </pic:pic>
+              </a:graphicData>
+            </a:graphic>
+          </wp:inline>
+        </w:drawing>
+      </w:r>
+    </w:p>
     <w:sectPr>
       <w:pgSz w:w="11906" w:h="16838"/>
       <w:pgMar w:top="1440" w:right="1440" w:bottom="1440" w:left="1440" w:header="708" w:footer="708" w:gutter="0"/>

</xml_diff>